<commit_message>
#34 UseCases teilweise in UML vorhanden
</commit_message>
<xml_diff>
--- a/Dokumentation/Lernjournale/Gruppe - Sprint Retro & Planing.docx
+++ b/Dokumentation/Lernjournale/Gruppe - Sprint Retro & Planing.docx
@@ -7,7 +7,7 @@
         <w:pStyle w:val="Titel"/>
       </w:pPr>
       <w:r>
-        <w:t>Sprint 01</w:t>
+        <w:t>Initial Sprint</w:t>
       </w:r>
     </w:p>
     <w:p>
@@ -83,7 +83,7 @@
         <w:pStyle w:val="Titel"/>
       </w:pPr>
       <w:r>
-        <w:t>Sprint 02</w:t>
+        <w:t>Sprint 01</w:t>
       </w:r>
     </w:p>
     <w:p>
@@ -103,7 +103,31 @@
         </w:numPr>
       </w:pPr>
       <w:r>
-        <w:t>TODO</w:t>
+        <w:t>Alain finalisiert das Design</w:t>
+      </w:r>
+    </w:p>
+    <w:p>
+      <w:pPr>
+        <w:pStyle w:val="Listenabsatz"/>
+        <w:numPr>
+          <w:ilvl w:val="0"/>
+          <w:numId w:val="2"/>
+        </w:numPr>
+      </w:pPr>
+      <w:r>
+        <w:t>Pascal &amp; Seraphin erstellen UseCases</w:t>
+      </w:r>
+    </w:p>
+    <w:p>
+      <w:pPr>
+        <w:pStyle w:val="Listenabsatz"/>
+        <w:numPr>
+          <w:ilvl w:val="0"/>
+          <w:numId w:val="2"/>
+        </w:numPr>
+      </w:pPr>
+      <w:r>
+        <w:t>Alle bestehen den Basic Test B in diesem Sprint</w:t>
       </w:r>
       <w:bookmarkStart w:id="0" w:name="_GoBack"/>
       <w:bookmarkEnd w:id="0"/>

</xml_diff>